<commit_message>
Update Abdul Aziz (FA21-BSE-058).docx
</commit_message>
<xml_diff>
--- a/MIDTERM LAB/Abdul Aziz (FA21-BSE-058).docx
+++ b/MIDTERM LAB/Abdul Aziz (FA21-BSE-058).docx
@@ -5,25 +5,41 @@
     <w:p>
       <w:pPr>
         <w:pStyle w:val="Heading1"/>
+        <w:rPr>
+          <w:rFonts w:ascii="Times New Roman" w:hAnsi="Times New Roman" w:cs="Times New Roman"/>
+        </w:rPr>
       </w:pPr>
       <w:r>
+        <w:rPr>
+          <w:rFonts w:ascii="Times New Roman" w:hAnsi="Times New Roman" w:cs="Times New Roman"/>
+        </w:rPr>
         <w:t>Open Court Case (Line Man):</w:t>
       </w:r>
     </w:p>
     <w:p>
       <w:pPr>
         <w:pStyle w:val="Heading1"/>
+        <w:rPr>
+          <w:rFonts w:ascii="Times New Roman" w:hAnsi="Times New Roman" w:cs="Times New Roman"/>
+        </w:rPr>
       </w:pPr>
       <w:r>
+        <w:rPr>
+          <w:rFonts w:ascii="Times New Roman" w:hAnsi="Times New Roman" w:cs="Times New Roman"/>
+        </w:rPr>
         <w:t>Page Work:</w:t>
       </w:r>
     </w:p>
     <w:p>
       <w:pPr>
         <w:pStyle w:val="Heading2"/>
+        <w:rPr>
+          <w:rFonts w:ascii="Times New Roman" w:hAnsi="Times New Roman" w:cs="Times New Roman"/>
+        </w:rPr>
       </w:pPr>
       <w:r>
         <w:rPr>
+          <w:rFonts w:ascii="Times New Roman" w:hAnsi="Times New Roman" w:cs="Times New Roman"/>
           <w:noProof/>
         </w:rPr>
         <w:drawing>
@@ -83,17 +99,36 @@
         </w:drawing>
       </w:r>
       <w:r>
+        <w:rPr>
+          <w:rFonts w:ascii="Times New Roman" w:hAnsi="Times New Roman" w:cs="Times New Roman"/>
+        </w:rPr>
         <w:t>Main Success Scenario:</w:t>
       </w:r>
     </w:p>
-    <w:p/>
-    <w:p/>
+    <w:p>
+      <w:pPr>
+        <w:rPr>
+          <w:rFonts w:ascii="Times New Roman" w:hAnsi="Times New Roman" w:cs="Times New Roman"/>
+        </w:rPr>
+      </w:pPr>
+    </w:p>
+    <w:p>
+      <w:pPr>
+        <w:rPr>
+          <w:rFonts w:ascii="Times New Roman" w:hAnsi="Times New Roman" w:cs="Times New Roman"/>
+        </w:rPr>
+      </w:pPr>
+    </w:p>
     <w:p>
       <w:pPr>
         <w:pStyle w:val="Heading2"/>
+        <w:rPr>
+          <w:rFonts w:ascii="Times New Roman" w:hAnsi="Times New Roman" w:cs="Times New Roman"/>
+        </w:rPr>
       </w:pPr>
       <w:r>
         <w:rPr>
+          <w:rFonts w:ascii="Times New Roman" w:hAnsi="Times New Roman" w:cs="Times New Roman"/>
           <w:noProof/>
         </w:rPr>
         <w:lastRenderedPageBreak/>
@@ -154,28 +189,86 @@
         </w:drawing>
       </w:r>
       <w:r>
+        <w:rPr>
+          <w:rFonts w:ascii="Times New Roman" w:hAnsi="Times New Roman" w:cs="Times New Roman"/>
+        </w:rPr>
         <w:t>SSD:</w:t>
       </w:r>
     </w:p>
-    <w:p/>
+    <w:p>
+      <w:pPr>
+        <w:rPr>
+          <w:rFonts w:ascii="Times New Roman" w:hAnsi="Times New Roman" w:cs="Times New Roman"/>
+        </w:rPr>
+      </w:pPr>
+    </w:p>
     <w:p>
       <w:pPr>
         <w:pStyle w:val="Heading1"/>
-      </w:pPr>
-    </w:p>
-    <w:p/>
-    <w:p/>
-    <w:p/>
-    <w:p/>
-    <w:p/>
-    <w:p/>
-    <w:p/>
+        <w:rPr>
+          <w:rFonts w:ascii="Times New Roman" w:hAnsi="Times New Roman" w:cs="Times New Roman"/>
+        </w:rPr>
+      </w:pPr>
+    </w:p>
+    <w:p>
+      <w:pPr>
+        <w:rPr>
+          <w:rFonts w:ascii="Times New Roman" w:hAnsi="Times New Roman" w:cs="Times New Roman"/>
+        </w:rPr>
+      </w:pPr>
+    </w:p>
+    <w:p>
+      <w:pPr>
+        <w:rPr>
+          <w:rFonts w:ascii="Times New Roman" w:hAnsi="Times New Roman" w:cs="Times New Roman"/>
+        </w:rPr>
+      </w:pPr>
+    </w:p>
+    <w:p>
+      <w:pPr>
+        <w:rPr>
+          <w:rFonts w:ascii="Times New Roman" w:hAnsi="Times New Roman" w:cs="Times New Roman"/>
+        </w:rPr>
+      </w:pPr>
+    </w:p>
+    <w:p>
+      <w:pPr>
+        <w:rPr>
+          <w:rFonts w:ascii="Times New Roman" w:hAnsi="Times New Roman" w:cs="Times New Roman"/>
+        </w:rPr>
+      </w:pPr>
+    </w:p>
+    <w:p>
+      <w:pPr>
+        <w:rPr>
+          <w:rFonts w:ascii="Times New Roman" w:hAnsi="Times New Roman" w:cs="Times New Roman"/>
+        </w:rPr>
+      </w:pPr>
+    </w:p>
+    <w:p>
+      <w:pPr>
+        <w:rPr>
+          <w:rFonts w:ascii="Times New Roman" w:hAnsi="Times New Roman" w:cs="Times New Roman"/>
+        </w:rPr>
+      </w:pPr>
+    </w:p>
+    <w:p>
+      <w:pPr>
+        <w:rPr>
+          <w:rFonts w:ascii="Times New Roman" w:hAnsi="Times New Roman" w:cs="Times New Roman"/>
+        </w:rPr>
+      </w:pPr>
+    </w:p>
     <w:p>
       <w:pPr>
         <w:pStyle w:val="Heading1"/>
+        <w:rPr>
+          <w:rFonts w:ascii="Times New Roman" w:hAnsi="Times New Roman" w:cs="Times New Roman"/>
+        </w:rPr>
       </w:pPr>
       <w:r>
         <w:rPr>
+          <w:rFonts w:ascii="Times New Roman" w:hAnsi="Times New Roman" w:cs="Times New Roman"/>
           <w:noProof/>
         </w:rPr>
         <w:lastRenderedPageBreak/>
@@ -236,13 +329,243 @@
         </w:drawing>
       </w:r>
       <w:r>
+        <w:rPr>
+          <w:rFonts w:ascii="Times New Roman" w:hAnsi="Times New Roman" w:cs="Times New Roman"/>
+        </w:rPr>
         <w:t>SSD in Star UML:</w:t>
       </w:r>
     </w:p>
+    <w:p>
+      <w:pPr>
+        <w:pStyle w:val="Heading1"/>
+        <w:rPr>
+          <w:rFonts w:ascii="Times New Roman" w:hAnsi="Times New Roman" w:cs="Times New Roman"/>
+        </w:rPr>
+      </w:pPr>
+    </w:p>
+    <w:p>
+      <w:pPr>
+        <w:rPr>
+          <w:rFonts w:ascii="Times New Roman" w:hAnsi="Times New Roman" w:cs="Times New Roman"/>
+        </w:rPr>
+      </w:pPr>
+    </w:p>
+    <w:p>
+      <w:pPr>
+        <w:rPr>
+          <w:rFonts w:ascii="Times New Roman" w:hAnsi="Times New Roman" w:cs="Times New Roman"/>
+        </w:rPr>
+      </w:pPr>
+    </w:p>
+    <w:p>
+      <w:pPr>
+        <w:rPr>
+          <w:rFonts w:ascii="Times New Roman" w:hAnsi="Times New Roman" w:cs="Times New Roman"/>
+        </w:rPr>
+      </w:pPr>
+    </w:p>
+    <w:p>
+      <w:pPr>
+        <w:rPr>
+          <w:rFonts w:ascii="Times New Roman" w:hAnsi="Times New Roman" w:cs="Times New Roman"/>
+        </w:rPr>
+      </w:pPr>
+    </w:p>
+    <w:p>
+      <w:pPr>
+        <w:rPr>
+          <w:rFonts w:ascii="Times New Roman" w:hAnsi="Times New Roman" w:cs="Times New Roman"/>
+        </w:rPr>
+      </w:pPr>
+    </w:p>
+    <w:p>
+      <w:pPr>
+        <w:rPr>
+          <w:rFonts w:ascii="Times New Roman" w:hAnsi="Times New Roman" w:cs="Times New Roman"/>
+        </w:rPr>
+      </w:pPr>
+    </w:p>
+    <w:p>
+      <w:pPr>
+        <w:rPr>
+          <w:rFonts w:ascii="Times New Roman" w:hAnsi="Times New Roman" w:cs="Times New Roman"/>
+        </w:rPr>
+      </w:pPr>
+    </w:p>
+    <w:p>
+      <w:pPr>
+        <w:pStyle w:val="Heading1"/>
+        <w:rPr>
+          <w:rFonts w:ascii="Times New Roman" w:hAnsi="Times New Roman" w:cs="Times New Roman"/>
+        </w:rPr>
+      </w:pPr>
+      <w:r>
+        <w:rPr>
+          <w:rFonts w:ascii="Times New Roman" w:hAnsi="Times New Roman" w:cs="Times New Roman"/>
+        </w:rPr>
+        <w:lastRenderedPageBreak/>
+        <w:t>Prototype Screen Shots:</w:t>
+      </w:r>
+    </w:p>
+    <w:p>
+      <w:pPr>
+        <w:pStyle w:val="Heading2"/>
+        <w:rPr>
+          <w:rFonts w:ascii="Times New Roman" w:hAnsi="Times New Roman" w:cs="Times New Roman"/>
+        </w:rPr>
+      </w:pPr>
+      <w:r>
+        <w:rPr>
+          <w:noProof/>
+        </w:rPr>
+        <w:drawing>
+          <wp:anchor distT="0" distB="0" distL="114300" distR="114300" simplePos="0" relativeHeight="251661312" behindDoc="0" locked="0" layoutInCell="1" allowOverlap="1" wp14:anchorId="55CBF11B" wp14:editId="1253DD73">
+            <wp:simplePos x="0" y="0"/>
+            <wp:positionH relativeFrom="margin">
+              <wp:align>right</wp:align>
+            </wp:positionH>
+            <wp:positionV relativeFrom="paragraph">
+              <wp:posOffset>226060</wp:posOffset>
+            </wp:positionV>
+            <wp:extent cx="5730875" cy="3816985"/>
+            <wp:effectExtent l="0" t="0" r="3175" b="0"/>
+            <wp:wrapSquare wrapText="bothSides"/>
+            <wp:docPr id="297215473" name="Picture 4"/>
+            <wp:cNvGraphicFramePr>
+              <a:graphicFrameLocks xmlns:a="http://schemas.openxmlformats.org/drawingml/2006/main" noChangeAspect="1"/>
+            </wp:cNvGraphicFramePr>
+            <a:graphic xmlns:a="http://schemas.openxmlformats.org/drawingml/2006/main">
+              <a:graphicData uri="http://schemas.openxmlformats.org/drawingml/2006/picture">
+                <pic:pic xmlns:pic="http://schemas.openxmlformats.org/drawingml/2006/picture">
+                  <pic:nvPicPr>
+                    <pic:cNvPr id="297215473" name="Picture 297215473"/>
+                    <pic:cNvPicPr/>
+                  </pic:nvPicPr>
+                  <pic:blipFill>
+                    <a:blip r:embed="rId9">
+                      <a:extLst>
+                        <a:ext uri="{28A0092B-C50C-407E-A947-70E740481C1C}">
+                          <a14:useLocalDpi xmlns:a14="http://schemas.microsoft.com/office/drawing/2010/main" val="0"/>
+                        </a:ext>
+                      </a:extLst>
+                    </a:blip>
+                    <a:stretch>
+                      <a:fillRect/>
+                    </a:stretch>
+                  </pic:blipFill>
+                  <pic:spPr>
+                    <a:xfrm>
+                      <a:off x="0" y="0"/>
+                      <a:ext cx="5743001" cy="3824923"/>
+                    </a:xfrm>
+                    <a:prstGeom prst="rect">
+                      <a:avLst/>
+                    </a:prstGeom>
+                  </pic:spPr>
+                </pic:pic>
+              </a:graphicData>
+            </a:graphic>
+            <wp14:sizeRelH relativeFrom="page">
+              <wp14:pctWidth>0</wp14:pctWidth>
+            </wp14:sizeRelH>
+            <wp14:sizeRelV relativeFrom="page">
+              <wp14:pctHeight>0</wp14:pctHeight>
+            </wp14:sizeRelV>
+          </wp:anchor>
+        </w:drawing>
+      </w:r>
+      <w:r>
+        <w:rPr>
+          <w:rFonts w:ascii="Times New Roman" w:hAnsi="Times New Roman" w:cs="Times New Roman"/>
+        </w:rPr>
+        <w:t>Dashboard</w:t>
+      </w:r>
+      <w:r>
+        <w:rPr>
+          <w:rFonts w:ascii="Times New Roman" w:hAnsi="Times New Roman" w:cs="Times New Roman"/>
+        </w:rPr>
+        <w:t>:</w:t>
+      </w:r>
+    </w:p>
     <w:p/>
+    <w:p>
+      <w:pPr>
+        <w:pStyle w:val="Heading2"/>
+      </w:pPr>
+      <w:r>
+        <w:rPr>
+          <w:noProof/>
+        </w:rPr>
+        <w:drawing>
+          <wp:anchor distT="0" distB="0" distL="114300" distR="114300" simplePos="0" relativeHeight="251662336" behindDoc="0" locked="0" layoutInCell="1" allowOverlap="1" wp14:anchorId="2E96FF4A" wp14:editId="2D1AE8FA">
+            <wp:simplePos x="0" y="0"/>
+            <wp:positionH relativeFrom="margin">
+              <wp:posOffset>-31750</wp:posOffset>
+            </wp:positionH>
+            <wp:positionV relativeFrom="paragraph">
+              <wp:posOffset>339016</wp:posOffset>
+            </wp:positionV>
+            <wp:extent cx="5496560" cy="3689350"/>
+            <wp:effectExtent l="0" t="0" r="8890" b="6350"/>
+            <wp:wrapSquare wrapText="bothSides"/>
+            <wp:docPr id="1528370903" name="Picture 5" descr="A screenshot of a computer&#10;&#10;Description automatically generated with medium confidence"/>
+            <wp:cNvGraphicFramePr>
+              <a:graphicFrameLocks xmlns:a="http://schemas.openxmlformats.org/drawingml/2006/main" noChangeAspect="1"/>
+            </wp:cNvGraphicFramePr>
+            <a:graphic xmlns:a="http://schemas.openxmlformats.org/drawingml/2006/main">
+              <a:graphicData uri="http://schemas.openxmlformats.org/drawingml/2006/picture">
+                <pic:pic xmlns:pic="http://schemas.openxmlformats.org/drawingml/2006/picture">
+                  <pic:nvPicPr>
+                    <pic:cNvPr id="1528370903" name="Picture 5" descr="A screenshot of a computer&#10;&#10;Description automatically generated with medium confidence"/>
+                    <pic:cNvPicPr/>
+                  </pic:nvPicPr>
+                  <pic:blipFill rotWithShape="1">
+                    <a:blip r:embed="rId10">
+                      <a:extLst>
+                        <a:ext uri="{28A0092B-C50C-407E-A947-70E740481C1C}">
+                          <a14:useLocalDpi xmlns:a14="http://schemas.microsoft.com/office/drawing/2010/main" val="0"/>
+                        </a:ext>
+                      </a:extLst>
+                    </a:blip>
+                    <a:srcRect l="-1" t="1" r="738" b="8436"/>
+                    <a:stretch/>
+                  </pic:blipFill>
+                  <pic:spPr bwMode="auto">
+                    <a:xfrm>
+                      <a:off x="0" y="0"/>
+                      <a:ext cx="5496560" cy="3689350"/>
+                    </a:xfrm>
+                    <a:prstGeom prst="rect">
+                      <a:avLst/>
+                    </a:prstGeom>
+                    <a:ln>
+                      <a:noFill/>
+                    </a:ln>
+                    <a:extLst>
+                      <a:ext uri="{53640926-AAD7-44D8-BBD7-CCE9431645EC}">
+                        <a14:shadowObscured xmlns:a14="http://schemas.microsoft.com/office/drawing/2010/main"/>
+                      </a:ext>
+                    </a:extLst>
+                  </pic:spPr>
+                </pic:pic>
+              </a:graphicData>
+            </a:graphic>
+            <wp14:sizeRelH relativeFrom="page">
+              <wp14:pctWidth>0</wp14:pctWidth>
+            </wp14:sizeRelH>
+            <wp14:sizeRelV relativeFrom="page">
+              <wp14:pctHeight>0</wp14:pctHeight>
+            </wp14:sizeRelV>
+          </wp:anchor>
+        </w:drawing>
+      </w:r>
+      <w:r>
+        <w:t>Open Court Case:</w:t>
+      </w:r>
+    </w:p>
     <w:sectPr>
-      <w:headerReference w:type="default" r:id="rId9"/>
-      <w:footerReference w:type="default" r:id="rId10"/>
+      <w:headerReference w:type="default" r:id="rId11"/>
+      <w:footerReference w:type="default" r:id="rId12"/>
       <w:pgSz w:w="11906" w:h="16838"/>
       <w:pgMar w:top="1440" w:right="1440" w:bottom="1440" w:left="1440" w:header="708" w:footer="708" w:gutter="0"/>
       <w:cols w:space="708"/>
@@ -361,7 +684,7 @@
         </mc:Choice>
         <mc:Fallback>
           <w:pict>
-            <v:rect w14:anchorId="614EC253" id="Rectangle 77" o:spid="_x0000_s1026" style="position:absolute;margin-left:0;margin-top:0;width:579.9pt;height:750.3pt;z-index:251661312;visibility:visible;mso-wrap-style:square;mso-width-percent:950;mso-height-percent:950;mso-wrap-distance-left:9pt;mso-wrap-distance-top:0;mso-wrap-distance-right:9pt;mso-wrap-distance-bottom:0;mso-position-horizontal:center;mso-position-horizontal-relative:page;mso-position-vertical:center;mso-position-vertical-relative:page;mso-width-percent:950;mso-height-percent:950;mso-width-relative:page;mso-height-relative:page;v-text-anchor:middle" o:gfxdata="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" filled="f" strokecolor="#747070 [1614]" strokeweight="1.25pt">
+            <v:rect w14:anchorId="3A3D2F6E" id="Rectangle 77" o:spid="_x0000_s1026" style="position:absolute;margin-left:0;margin-top:0;width:579.9pt;height:750.3pt;z-index:251661312;visibility:visible;mso-wrap-style:square;mso-width-percent:950;mso-height-percent:950;mso-wrap-distance-left:9pt;mso-wrap-distance-top:0;mso-wrap-distance-right:9pt;mso-wrap-distance-bottom:0;mso-position-horizontal:center;mso-position-horizontal-relative:page;mso-position-vertical:center;mso-position-vertical-relative:page;mso-width-percent:950;mso-height-percent:950;mso-width-relative:page;mso-height-relative:page;v-text-anchor:middle" o:gfxdata="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" filled="f" strokecolor="#747070 [1614]" strokeweight="1.25pt">
               <w10:wrap anchorx="page" anchory="page"/>
             </v:rect>
           </w:pict>
@@ -542,7 +865,7 @@
         </mc:Choice>
         <mc:Fallback>
           <w:pict>
-            <v:rect w14:anchorId="079DE6AB" id="Rectangle 72" o:spid="_x0000_s1026" style="position:absolute;margin-left:0;margin-top:0;width:580.8pt;height:752.4pt;z-index:251659264;visibility:visible;mso-wrap-style:square;mso-width-percent:950;mso-height-percent:950;mso-wrap-distance-left:9pt;mso-wrap-distance-top:0;mso-wrap-distance-right:9pt;mso-wrap-distance-bottom:0;mso-position-horizontal:center;mso-position-horizontal-relative:page;mso-position-vertical:center;mso-position-vertical-relative:page;mso-width-percent:950;mso-height-percent:950;mso-width-relative:page;mso-height-relative:page;v-text-anchor:middle" o:gfxdata="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" filled="f" strokecolor="#747070 [1614]" strokeweight="1.25pt">
+            <v:rect w14:anchorId="6E89505E" id="Rectangle 72" o:spid="_x0000_s1026" style="position:absolute;margin-left:0;margin-top:0;width:580.8pt;height:752.4pt;z-index:251659264;visibility:visible;mso-wrap-style:square;mso-width-percent:950;mso-height-percent:950;mso-wrap-distance-left:9pt;mso-wrap-distance-top:0;mso-wrap-distance-right:9pt;mso-wrap-distance-bottom:0;mso-position-horizontal:center;mso-position-horizontal-relative:page;mso-position-vertical:center;mso-position-vertical-relative:page;mso-width-percent:950;mso-height-percent:950;mso-width-relative:page;mso-height-relative:page;v-text-anchor:middle" o:gfxdata="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" filled="f" strokecolor="#747070 [1614]" strokeweight="1.25pt">
               <w10:wrap anchorx="page" anchory="page"/>
             </v:rect>
           </w:pict>
@@ -1210,7 +1533,7 @@
   <w:rsids>
     <w:rsidRoot w:val="005C1720"/>
     <w:rsid w:val="005C1720"/>
-    <w:rsid w:val="00D35E9B"/>
+    <w:rsid w:val="00D350C8"/>
   </w:rsids>
   <m:mathPr>
     <m:mathFont m:val="Cambria Math"/>

</xml_diff>